<commit_message>
Przesyłam zalążek backlogu oraz aktualizację Grafika research.docx z dodaną informacją o bibliotekach Qt
</commit_message>
<xml_diff>
--- a/Grafika research.docx
+++ b/Grafika research.docx
@@ -61,6 +61,7 @@
         </w:rPr>
         <w:t xml:space="preserve">To biblioteka stworzona do tworzenia gier 2D, działa na wielu systemach i platformach. Jest ona również całkowicie darmowa do pobrania ze strony </w:t>
       </w:r>
+      <w:proofErr w:type="spellStart"/>
       <w:r>
         <w:rPr>
           <w:rFonts w:cstheme="minorHAnsi"/>
@@ -68,6 +69,7 @@
         </w:rPr>
         <w:t>allegro.cc</w:t>
       </w:r>
+      <w:proofErr w:type="spellEnd"/>
       <w:r>
         <w:rPr>
           <w:rFonts w:cstheme="minorHAnsi"/>
@@ -253,6 +255,7 @@
           <w:szCs w:val="24"/>
         </w:rPr>
       </w:pPr>
+      <w:proofErr w:type="spellStart"/>
       <w:r>
         <w:rPr>
           <w:rFonts w:eastAsia="Times New Roman" w:cstheme="minorHAnsi"/>
@@ -260,6 +263,7 @@
         </w:rPr>
         <w:t>Timerów</w:t>
       </w:r>
+      <w:proofErr w:type="spellEnd"/>
     </w:p>
     <w:p>
       <w:pPr>
@@ -274,6 +278,7 @@
           <w:szCs w:val="24"/>
         </w:rPr>
       </w:pPr>
+      <w:proofErr w:type="spellStart"/>
       <w:r>
         <w:rPr>
           <w:rFonts w:eastAsia="Times New Roman" w:cstheme="minorHAnsi"/>
@@ -281,6 +286,7 @@
         </w:rPr>
         <w:t>Sprajtów</w:t>
       </w:r>
+      <w:proofErr w:type="spellEnd"/>
     </w:p>
     <w:p>
       <w:pPr>
@@ -321,7 +327,23 @@
           <w:rFonts w:eastAsia="Times New Roman" w:cstheme="minorHAnsi"/>
           <w:szCs w:val="24"/>
         </w:rPr>
-        <w:t>Plików z danymi - tworzonymi przez specjalny program 'grabber'.</w:t>
+        <w:t>Plików z danymi - tworzonymi przez specjalny program '</w:t>
+      </w:r>
+      <w:proofErr w:type="spellStart"/>
+      <w:r>
+        <w:rPr>
+          <w:rFonts w:eastAsia="Times New Roman" w:cstheme="minorHAnsi"/>
+          <w:szCs w:val="24"/>
+        </w:rPr>
+        <w:t>grabber</w:t>
+      </w:r>
+      <w:proofErr w:type="spellEnd"/>
+      <w:r>
+        <w:rPr>
+          <w:rFonts w:eastAsia="Times New Roman" w:cstheme="minorHAnsi"/>
+          <w:szCs w:val="24"/>
+        </w:rPr>
+        <w:t>'.</w:t>
       </w:r>
     </w:p>
     <w:p>
@@ -351,7 +373,21 @@
         <w:rPr>
           <w:b/>
         </w:rPr>
-        <w:t>Biblioteka OpenGL:</w:t>
+        <w:t xml:space="preserve">Biblioteka </w:t>
+      </w:r>
+      <w:proofErr w:type="spellStart"/>
+      <w:r>
+        <w:rPr>
+          <w:b/>
+        </w:rPr>
+        <w:t>OpenGL</w:t>
+      </w:r>
+      <w:proofErr w:type="spellEnd"/>
+      <w:r>
+        <w:rPr>
+          <w:b/>
+        </w:rPr>
+        <w:t>:</w:t>
       </w:r>
     </w:p>
     <w:p>
@@ -388,11 +424,19 @@
         </w:rPr>
         <w:t xml:space="preserve">. </w:t>
       </w:r>
-      <w:r>
-        <w:rPr>
-          <w:rFonts w:cstheme="minorHAnsi"/>
-        </w:rPr>
-        <w:t>OpenGL to zestaw funkcji, dzięki którym programista może zbudować trójwymiarową grafikę z podstawowych figur geometrycznych</w:t>
+      <w:proofErr w:type="spellStart"/>
+      <w:r>
+        <w:rPr>
+          <w:rFonts w:cstheme="minorHAnsi"/>
+        </w:rPr>
+        <w:t>OpenGL</w:t>
+      </w:r>
+      <w:proofErr w:type="spellEnd"/>
+      <w:r>
+        <w:rPr>
+          <w:rFonts w:cstheme="minorHAnsi"/>
+        </w:rPr>
+        <w:t xml:space="preserve"> to zestaw funkcji, dzięki którym programista może zbudować trójwymiarową grafikę z podstawowych figur geometrycznych</w:t>
       </w:r>
       <w:r>
         <w:rPr>
@@ -401,19 +445,51 @@
         <w:t xml:space="preserve">. </w:t>
       </w:r>
       <w:r>
-        <w:t>Obsługiwana jest przez wszystkie liczące się systemy operacyjne oraz większość procesorów graficznych. Polecenia OpenGL określane są jako funkcje lub procedury.</w:t>
+        <w:t xml:space="preserve">Obsługiwana jest przez wszystkie liczące się systemy operacyjne oraz większość procesorów graficznych. Polecenia </w:t>
+      </w:r>
+      <w:proofErr w:type="spellStart"/>
+      <w:r>
+        <w:t>OpenGL</w:t>
+      </w:r>
+      <w:proofErr w:type="spellEnd"/>
+      <w:r>
+        <w:t xml:space="preserve"> określane są jako funkcje lub procedury.</w:t>
       </w:r>
       <w:r>
         <w:t xml:space="preserve"> </w:t>
       </w:r>
       <w:r>
-        <w:t>Biblioteka OpenGL wykorzystuje model barw RGB, opierający się na trzech podstawowych barwach: czerwonej, zielonej i niebieskiej. Barwa może być opisywana bezpośrednio przez wartości składowych RGB, bądź w trybie indeksowym z użyciem mapy (tablicy) barw.</w:t>
+        <w:t xml:space="preserve">Biblioteka </w:t>
+      </w:r>
+      <w:proofErr w:type="spellStart"/>
+      <w:r>
+        <w:t>OpenGL</w:t>
+      </w:r>
+      <w:proofErr w:type="spellEnd"/>
+      <w:r>
+        <w:t xml:space="preserve"> wykorzystuje model barw RGB, opierający się na trzech podstawowych barwach: czerwonej, zielonej i niebieskiej. Barwa może być opisywana bezpośrednio przez wartości składowych RGB, bądź w trybie indeksowym z użyciem mapy (tablicy) barw.</w:t>
       </w:r>
       <w:r>
         <w:t xml:space="preserve"> </w:t>
       </w:r>
       <w:r>
-        <w:t>Jedna z konsekwencji sprzętowej i systemowej niezależności biblioteki OpenGL jest brak jakichkolwiek funkcji obsługujących komunikacje z użytkownikiem, w tym obsługi okien, klawiatury i myszki. Większość graficznych systemów operacyjnych posiada jednak specjalizowane funkcje pozwalające na obsługę okna renderingu OpenGL.</w:t>
+        <w:t xml:space="preserve">Jedna z konsekwencji sprzętowej i systemowej niezależności biblioteki </w:t>
+      </w:r>
+      <w:proofErr w:type="spellStart"/>
+      <w:r>
+        <w:t>OpenGL</w:t>
+      </w:r>
+      <w:proofErr w:type="spellEnd"/>
+      <w:r>
+        <w:t xml:space="preserve"> jest brak jakichkolwiek funkcji obsługujących komunikacje z użytkownikiem, w tym obsługi okien, klawiatury i myszki. Większość graficznych systemów operacyjnych posiada jednak specjalizowane funkcje pozwalające na obsługę okna renderingu </w:t>
+      </w:r>
+      <w:proofErr w:type="spellStart"/>
+      <w:r>
+        <w:t>OpenGL</w:t>
+      </w:r>
+      <w:proofErr w:type="spellEnd"/>
+      <w:r>
+        <w:t>.</w:t>
       </w:r>
     </w:p>
     <w:p>
@@ -482,6 +558,7 @@
         <w:t xml:space="preserve">ezpłatny, </w:t>
       </w:r>
       <w:hyperlink r:id="rId5" w:tooltip="Otwarte oprogramowanie" w:history="1">
+        <w:proofErr w:type="spellStart"/>
         <w:r>
           <w:rPr>
             <w:rStyle w:val="Hipercze"/>
@@ -490,6 +567,7 @@
           </w:rPr>
           <w:t>otwartoźródłowy</w:t>
         </w:r>
+        <w:proofErr w:type="spellEnd"/>
       </w:hyperlink>
       <w:r>
         <w:t xml:space="preserve"> </w:t>
@@ -928,8 +1006,17 @@
             <w:rFonts w:eastAsia="Times New Roman" w:cstheme="minorHAnsi"/>
             <w:szCs w:val="24"/>
           </w:rPr>
-          <w:t>.xcf</w:t>
+          <w:t>.</w:t>
         </w:r>
+        <w:proofErr w:type="spellStart"/>
+        <w:r>
+          <w:rPr>
+            <w:rFonts w:eastAsia="Times New Roman" w:cstheme="minorHAnsi"/>
+            <w:szCs w:val="24"/>
+          </w:rPr>
+          <w:t>xcf</w:t>
+        </w:r>
+        <w:proofErr w:type="spellEnd"/>
       </w:hyperlink>
       <w:r>
         <w:rPr>
@@ -955,11 +1042,26 @@
           <w:rFonts w:cstheme="minorHAnsi"/>
         </w:rPr>
       </w:pPr>
-      <w:r>
-        <w:rPr>
-          <w:rFonts w:cstheme="minorHAnsi"/>
-        </w:rPr>
-        <w:t>Gimp będzie odpowiedni dla na s do stworzenia pionków oraz szachownicy. Jest to stosunkowo prosta grafika zatem nie potrzebujemy bardzi</w:t>
+      <w:proofErr w:type="spellStart"/>
+      <w:r>
+        <w:rPr>
+          <w:rFonts w:cstheme="minorHAnsi"/>
+        </w:rPr>
+        <w:t>Gimp</w:t>
+      </w:r>
+      <w:proofErr w:type="spellEnd"/>
+      <w:r>
+        <w:rPr>
+          <w:rFonts w:cstheme="minorHAnsi"/>
+        </w:rPr>
+        <w:t xml:space="preserve"> będzie odpowiedni dla na s do stworzenia pionków oraz szachownicy. Jest to stosunkowo prosta grafika zatem nie potrzebujemy </w:t>
+      </w:r>
+      <w:proofErr w:type="spellStart"/>
+      <w:r>
+        <w:rPr>
+          <w:rFonts w:cstheme="minorHAnsi"/>
+        </w:rPr>
+        <w:t>bardzi</w:t>
       </w:r>
       <w:r>
         <w:rPr>
@@ -967,6 +1069,7 @@
         </w:rPr>
         <w:t>j</w:t>
       </w:r>
+      <w:proofErr w:type="spellEnd"/>
       <w:r>
         <w:rPr>
           <w:rFonts w:cstheme="minorHAnsi"/>
@@ -1010,8 +1113,16 @@
         <w:rPr>
           <w:rFonts w:cstheme="minorHAnsi"/>
         </w:rPr>
-        <w:t>MS Paint</w:t>
-      </w:r>
+        <w:t xml:space="preserve">MS </w:t>
+      </w:r>
+      <w:proofErr w:type="spellStart"/>
+      <w:r>
+        <w:rPr>
+          <w:rFonts w:cstheme="minorHAnsi"/>
+        </w:rPr>
+        <w:t>Paint</w:t>
+      </w:r>
+      <w:proofErr w:type="spellEnd"/>
     </w:p>
     <w:p>
       <w:pPr>
@@ -1024,12 +1135,14 @@
           <w:rFonts w:cstheme="minorHAnsi"/>
         </w:rPr>
       </w:pPr>
+      <w:proofErr w:type="spellStart"/>
       <w:r>
         <w:rPr>
           <w:rFonts w:cstheme="minorHAnsi"/>
         </w:rPr>
         <w:t>Photoshop</w:t>
       </w:r>
+      <w:proofErr w:type="spellEnd"/>
     </w:p>
     <w:p>
       <w:pPr>
@@ -1042,8 +1155,13 @@
           <w:rFonts w:cstheme="minorHAnsi"/>
         </w:rPr>
       </w:pPr>
-      <w:r>
-        <w:t>Paint Shop Pro</w:t>
+      <w:proofErr w:type="spellStart"/>
+      <w:r>
+        <w:t>Paint</w:t>
+      </w:r>
+      <w:proofErr w:type="spellEnd"/>
+      <w:r>
+        <w:t xml:space="preserve"> Shop Pro</w:t>
       </w:r>
     </w:p>
     <w:p>
@@ -1057,154 +1175,14 @@
           <w:rFonts w:cstheme="minorHAnsi"/>
         </w:rPr>
       </w:pPr>
+      <w:proofErr w:type="spellStart"/>
       <w:r>
         <w:rPr>
           <w:rFonts w:cstheme="minorHAnsi"/>
         </w:rPr>
         <w:t>Inkscape</w:t>
       </w:r>
-    </w:p>
-    <w:p>
-      <w:pPr>
-        <w:pStyle w:val="Akapitzlist"/>
-        <w:numPr>
-          <w:ilvl w:val="0"/>
-          <w:numId w:val="1"/>
-        </w:numPr>
-        <w:rPr>
-          <w:rFonts w:cstheme="minorHAnsi"/>
-          <w:b/>
-        </w:rPr>
-      </w:pPr>
-      <w:r>
-        <w:rPr>
-          <w:b/>
-          <w:bCs/>
-        </w:rPr>
-        <w:t>Qt</w:t>
-      </w:r>
-      <w:r>
-        <w:t xml:space="preserve"> </w:t>
-      </w:r>
-    </w:p>
-    <w:p>
-      <w:pPr>
-        <w:pStyle w:val="Akapitzlist"/>
-        <w:rPr>
-          <w:rFonts w:cstheme="minorHAnsi"/>
-          <w:b/>
-        </w:rPr>
-      </w:pPr>
-      <w:r>
-        <w:t>Z</w:t>
-      </w:r>
-      <w:r>
-        <w:t xml:space="preserve">estaw </w:t>
-      </w:r>
-      <w:hyperlink r:id="rId13" w:tooltip="Przenośność oprogramowania" w:history="1">
-        <w:r>
-          <w:rPr>
-            <w:rStyle w:val="Hipercze"/>
-            <w:color w:val="auto"/>
-            <w:u w:val="none"/>
-          </w:rPr>
-          <w:t>przenośnych</w:t>
-        </w:r>
-      </w:hyperlink>
-      <w:r>
-        <w:t xml:space="preserve"> </w:t>
-      </w:r>
-      <w:hyperlink r:id="rId14" w:tooltip="Biblioteka programistyczna" w:history="1">
-        <w:r>
-          <w:rPr>
-            <w:rStyle w:val="Hipercze"/>
-            <w:color w:val="auto"/>
-            <w:u w:val="none"/>
-          </w:rPr>
-          <w:t>bibliotek</w:t>
-        </w:r>
-      </w:hyperlink>
-      <w:r>
-        <w:t xml:space="preserve"> i narzędzi programistycznych dedykowanych dla języków </w:t>
-      </w:r>
-      <w:hyperlink r:id="rId15" w:tooltip="C++" w:history="1">
-        <w:r>
-          <w:rPr>
-            <w:rStyle w:val="Hipercze"/>
-            <w:color w:val="auto"/>
-            <w:u w:val="none"/>
-          </w:rPr>
-          <w:t>C++</w:t>
-        </w:r>
-      </w:hyperlink>
-      <w:r>
-        <w:t xml:space="preserve">, </w:t>
-      </w:r>
-      <w:hyperlink r:id="rId16" w:tooltip="QML" w:history="1">
-        <w:r>
-          <w:rPr>
-            <w:rStyle w:val="Hipercze"/>
-            <w:color w:val="auto"/>
-            <w:u w:val="none"/>
-          </w:rPr>
-          <w:t>QML</w:t>
-        </w:r>
-      </w:hyperlink>
-      <w:r>
-        <w:t xml:space="preserve"> i </w:t>
-      </w:r>
-      <w:hyperlink r:id="rId17" w:tooltip="Java" w:history="1">
-        <w:r>
-          <w:rPr>
-            <w:rStyle w:val="Hipercze"/>
-            <w:color w:val="auto"/>
-            <w:u w:val="none"/>
-          </w:rPr>
-          <w:t>Java</w:t>
-        </w:r>
-      </w:hyperlink>
-      <w:r>
-        <w:t xml:space="preserve">. Ich podstawowym składnikiem są </w:t>
-      </w:r>
-      <w:hyperlink r:id="rId18" w:tooltip="Klasa (programowanie obiektowe)" w:history="1">
-        <w:r>
-          <w:rPr>
-            <w:rStyle w:val="Hipercze"/>
-            <w:color w:val="auto"/>
-            <w:u w:val="none"/>
-          </w:rPr>
-          <w:t>klasy</w:t>
-        </w:r>
-      </w:hyperlink>
-      <w:r>
-        <w:t xml:space="preserve"> służące do budowy </w:t>
-      </w:r>
-      <w:hyperlink r:id="rId19" w:tooltip="Graficzny interfejs użytkownika" w:history="1">
-        <w:r>
-          <w:rPr>
-            <w:rStyle w:val="Hipercze"/>
-            <w:color w:val="auto"/>
-            <w:u w:val="none"/>
-          </w:rPr>
-          <w:t>graficznego interfejsu</w:t>
-        </w:r>
-      </w:hyperlink>
-      <w:r>
-        <w:t xml:space="preserve"> </w:t>
-      </w:r>
-      <w:hyperlink r:id="rId20" w:tooltip="Program komputerowy" w:history="1">
-        <w:r>
-          <w:rPr>
-            <w:rStyle w:val="Hipercze"/>
-            <w:color w:val="auto"/>
-            <w:u w:val="none"/>
-          </w:rPr>
-          <w:t>programów komputerowych</w:t>
-        </w:r>
-      </w:hyperlink>
-      <w:r>
-        <w:t>, począwszy od wersji 4.0 Qt zawiera też narzędzia do tworzenia programów konsolowych i serwerów.</w:t>
-      </w:r>
+      <w:proofErr w:type="spellEnd"/>
     </w:p>
     <w:p>
       <w:pPr>
@@ -1217,60 +1195,14 @@
     </w:p>
     <w:p>
       <w:pPr>
-        <w:pStyle w:val="Akapitzlist"/>
-        <w:ind w:left="1440"/>
-        <w:rPr>
-          <w:rFonts w:cstheme="minorHAnsi"/>
-        </w:rPr>
-      </w:pPr>
-    </w:p>
-    <w:p>
-      <w:pPr>
-        <w:pStyle w:val="Akapitzlist"/>
-        <w:ind w:left="1440"/>
-        <w:rPr>
-          <w:rFonts w:cstheme="minorHAnsi"/>
-        </w:rPr>
-      </w:pPr>
-    </w:p>
-    <w:p>
-      <w:pPr>
-        <w:pStyle w:val="Akapitzlist"/>
-        <w:ind w:left="1440"/>
-        <w:rPr>
-          <w:rFonts w:cstheme="minorHAnsi"/>
-        </w:rPr>
-      </w:pPr>
-    </w:p>
-    <w:p>
-      <w:pPr>
-        <w:pStyle w:val="Akapitzlist"/>
-        <w:ind w:left="1440"/>
-        <w:rPr>
-          <w:rFonts w:cstheme="minorHAnsi"/>
-        </w:rPr>
-      </w:pPr>
-    </w:p>
-    <w:p>
-      <w:pPr>
-        <w:pStyle w:val="Akapitzlist"/>
-        <w:ind w:left="1440"/>
-        <w:rPr>
-          <w:rFonts w:cstheme="minorHAnsi"/>
-        </w:rPr>
-      </w:pPr>
-    </w:p>
-    <w:p>
-      <w:pPr>
-        <w:rPr>
-          <w:rFonts w:cstheme="minorHAnsi"/>
-        </w:rPr>
-      </w:pPr>
-      <w:r>
-        <w:rPr>
-          <w:rFonts w:cstheme="minorHAnsi"/>
-        </w:rPr>
-        <w:lastRenderedPageBreak/>
+        <w:rPr>
+          <w:rFonts w:cstheme="minorHAnsi"/>
+        </w:rPr>
+      </w:pPr>
+      <w:r>
+        <w:rPr>
+          <w:rFonts w:cstheme="minorHAnsi"/>
+        </w:rPr>
         <w:t>Źródła:</w:t>
       </w:r>
     </w:p>
@@ -1280,20 +1212,7 @@
           <w:rFonts w:cstheme="minorHAnsi"/>
         </w:rPr>
       </w:pPr>
-      <w:r>
-        <w:rPr>
-          <w:rFonts w:cstheme="minorHAnsi"/>
-        </w:rPr>
-        <w:t>http://cpp0x.pl/kursy/Kurs-Qt-C++/503</w:t>
-      </w:r>
-    </w:p>
-    <w:p>
-      <w:pPr>
-        <w:rPr>
-          <w:rFonts w:cstheme="minorHAnsi"/>
-        </w:rPr>
-      </w:pPr>
-      <w:hyperlink r:id="rId21" w:history="1">
+      <w:hyperlink r:id="rId13" w:history="1">
         <w:r>
           <w:rPr>
             <w:rStyle w:val="Hipercze"/>
@@ -1309,7 +1228,7 @@
           <w:rStyle w:val="HTML-cytat"/>
         </w:rPr>
       </w:pPr>
-      <w:hyperlink r:id="rId22" w:history="1">
+      <w:hyperlink r:id="rId14" w:history="1">
         <w:r>
           <w:rPr>
             <w:rStyle w:val="Hipercze"/>
@@ -1324,7 +1243,7 @@
           <w:rFonts w:cstheme="minorHAnsi"/>
         </w:rPr>
       </w:pPr>
-      <w:hyperlink r:id="rId23" w:history="1">
+      <w:hyperlink r:id="rId15" w:history="1">
         <w:r>
           <w:rPr>
             <w:rStyle w:val="Hipercze"/>
@@ -1340,7 +1259,7 @@
           <w:rFonts w:cstheme="minorHAnsi"/>
         </w:rPr>
       </w:pPr>
-      <w:hyperlink r:id="rId24" w:history="1">
+      <w:hyperlink r:id="rId16" w:history="1">
         <w:r>
           <w:rPr>
             <w:rStyle w:val="Hipercze"/>

</xml_diff>